<commit_message>
File content changes, testing
</commit_message>
<xml_diff>
--- a/downloads/TEST2.docx
+++ b/downloads/TEST2.docx
@@ -4,7 +4,13 @@
   <w:body>
     <w:p>
       <w:r>
-        <w:t xml:space="preserve">THIS IS TEST DOCUMENT </w:t>
+        <w:t xml:space="preserve">THIS IS </w:t>
+      </w:r>
+      <w:r>
+        <w:t xml:space="preserve">A DIFFERENT </w:t>
+      </w:r>
+      <w:r>
+        <w:t xml:space="preserve">TEST DOCUMENT </w:t>
       </w:r>
       <w:r>
         <w:t>2</w:t>

</xml_diff>